<commit_message>
Adicionando logo site html e ataulizando estudo CSS
</commit_message>
<xml_diff>
--- a/Estudo HTML - CSS - JAVASCRIPT/CSS.docx
+++ b/Estudo HTML - CSS - JAVASCRIPT/CSS.docx
@@ -196,8 +196,19 @@
           <w:szCs w:val="32"/>
         </w:rPr>
         <w:br/>
-        <w:t>#title{</w:t>
-      </w:r>
+        <w:t>#</w:t>
+      </w:r>
+      <w:proofErr w:type="gramStart"/>
+      <w:r>
+        <w:rPr>
+          <w:rFonts w:ascii="Arial" w:hAnsi="Arial" w:cs="Arial"/>
+          <w:color w:val="00B050"/>
+          <w:sz w:val="32"/>
+          <w:szCs w:val="32"/>
+        </w:rPr>
+        <w:t>title{</w:t>
+      </w:r>
+      <w:proofErr w:type="gramEnd"/>
     </w:p>
     <w:p>
       <w:pPr>
@@ -570,6 +581,7 @@
           <w:szCs w:val="32"/>
         </w:rPr>
       </w:pPr>
+      <w:proofErr w:type="gramStart"/>
       <w:r>
         <w:rPr>
           <w:rFonts w:ascii="Arial" w:hAnsi="Arial" w:cs="Arial"/>
@@ -577,7 +589,17 @@
           <w:sz w:val="32"/>
           <w:szCs w:val="32"/>
         </w:rPr>
-        <w:t>.teste{</w:t>
+        <w:t>.teste</w:t>
+      </w:r>
+      <w:proofErr w:type="gramEnd"/>
+      <w:r>
+        <w:rPr>
+          <w:rFonts w:ascii="Arial" w:hAnsi="Arial" w:cs="Arial"/>
+          <w:color w:val="00B0F0"/>
+          <w:sz w:val="32"/>
+          <w:szCs w:val="32"/>
+        </w:rPr>
+        <w:t>{</w:t>
       </w:r>
     </w:p>
     <w:p>
@@ -747,6 +769,7 @@
           <w:szCs w:val="32"/>
         </w:rPr>
       </w:pPr>
+      <w:proofErr w:type="gramStart"/>
       <w:r>
         <w:rPr>
           <w:rFonts w:ascii="Arial" w:hAnsi="Arial" w:cs="Arial"/>
@@ -754,7 +777,17 @@
           <w:sz w:val="32"/>
           <w:szCs w:val="32"/>
         </w:rPr>
-        <w:t>.teste{</w:t>
+        <w:t>.teste</w:t>
+      </w:r>
+      <w:proofErr w:type="gramEnd"/>
+      <w:r>
+        <w:rPr>
+          <w:rFonts w:ascii="Arial" w:hAnsi="Arial" w:cs="Arial"/>
+          <w:color w:val="00B050"/>
+          <w:sz w:val="32"/>
+          <w:szCs w:val="32"/>
+        </w:rPr>
+        <w:t>{</w:t>
       </w:r>
     </w:p>
     <w:p>
@@ -892,14 +925,25 @@
           <w:szCs w:val="32"/>
         </w:rPr>
       </w:pPr>
-      <w:r>
-        <w:rPr>
-          <w:rFonts w:ascii="Arial" w:hAnsi="Arial" w:cs="Arial"/>
-          <w:color w:val="FF0000"/>
-          <w:sz w:val="32"/>
-          <w:szCs w:val="32"/>
-        </w:rPr>
-        <w:t>.teste{</w:t>
+      <w:proofErr w:type="gramStart"/>
+      <w:r>
+        <w:rPr>
+          <w:rFonts w:ascii="Arial" w:hAnsi="Arial" w:cs="Arial"/>
+          <w:color w:val="FF0000"/>
+          <w:sz w:val="32"/>
+          <w:szCs w:val="32"/>
+        </w:rPr>
+        <w:t>.teste</w:t>
+      </w:r>
+      <w:proofErr w:type="gramEnd"/>
+      <w:r>
+        <w:rPr>
+          <w:rFonts w:ascii="Arial" w:hAnsi="Arial" w:cs="Arial"/>
+          <w:color w:val="FF0000"/>
+          <w:sz w:val="32"/>
+          <w:szCs w:val="32"/>
+        </w:rPr>
+        <w:t>{</w:t>
       </w:r>
     </w:p>
     <w:p>
@@ -1162,13 +1206,23 @@
           <w:szCs w:val="32"/>
         </w:rPr>
       </w:pPr>
-      <w:r>
-        <w:rPr>
-          <w:rFonts w:ascii="Arial" w:hAnsi="Arial" w:cs="Arial"/>
-          <w:sz w:val="32"/>
-          <w:szCs w:val="32"/>
-        </w:rPr>
-        <w:t>.teste{</w:t>
+      <w:proofErr w:type="gramStart"/>
+      <w:r>
+        <w:rPr>
+          <w:rFonts w:ascii="Arial" w:hAnsi="Arial" w:cs="Arial"/>
+          <w:sz w:val="32"/>
+          <w:szCs w:val="32"/>
+        </w:rPr>
+        <w:t>.teste</w:t>
+      </w:r>
+      <w:proofErr w:type="gramEnd"/>
+      <w:r>
+        <w:rPr>
+          <w:rFonts w:ascii="Arial" w:hAnsi="Arial" w:cs="Arial"/>
+          <w:sz w:val="32"/>
+          <w:szCs w:val="32"/>
+        </w:rPr>
+        <w:t>{</w:t>
       </w:r>
     </w:p>
     <w:p>
@@ -1493,6 +1547,7 @@
           <w:szCs w:val="32"/>
         </w:rPr>
       </w:pPr>
+      <w:proofErr w:type="gramStart"/>
       <w:r>
         <w:rPr>
           <w:rFonts w:ascii="Arial" w:hAnsi="Arial" w:cs="Arial"/>
@@ -1501,7 +1556,17 @@
           <w:szCs w:val="32"/>
         </w:rPr>
         <w:lastRenderedPageBreak/>
-        <w:t>.teste{</w:t>
+        <w:t>.teste</w:t>
+      </w:r>
+      <w:proofErr w:type="gramEnd"/>
+      <w:r>
+        <w:rPr>
+          <w:rFonts w:ascii="Arial" w:hAnsi="Arial" w:cs="Arial"/>
+          <w:color w:val="FF0000"/>
+          <w:sz w:val="32"/>
+          <w:szCs w:val="32"/>
+        </w:rPr>
+        <w:t>{</w:t>
       </w:r>
     </w:p>
     <w:p>
@@ -1631,14 +1696,25 @@
           <w:szCs w:val="32"/>
         </w:rPr>
       </w:pPr>
-      <w:r>
-        <w:rPr>
-          <w:rFonts w:ascii="Arial" w:hAnsi="Arial" w:cs="Arial"/>
-          <w:color w:val="FF0000"/>
-          <w:sz w:val="32"/>
-          <w:szCs w:val="32"/>
-        </w:rPr>
-        <w:t>.teste{</w:t>
+      <w:proofErr w:type="gramStart"/>
+      <w:r>
+        <w:rPr>
+          <w:rFonts w:ascii="Arial" w:hAnsi="Arial" w:cs="Arial"/>
+          <w:color w:val="FF0000"/>
+          <w:sz w:val="32"/>
+          <w:szCs w:val="32"/>
+        </w:rPr>
+        <w:t>.teste</w:t>
+      </w:r>
+      <w:proofErr w:type="gramEnd"/>
+      <w:r>
+        <w:rPr>
+          <w:rFonts w:ascii="Arial" w:hAnsi="Arial" w:cs="Arial"/>
+          <w:color w:val="FF0000"/>
+          <w:sz w:val="32"/>
+          <w:szCs w:val="32"/>
+        </w:rPr>
+        <w:t>{</w:t>
       </w:r>
     </w:p>
     <w:p>
@@ -1841,14 +1917,25 @@
           <w:szCs w:val="32"/>
         </w:rPr>
       </w:pPr>
-      <w:r>
-        <w:rPr>
-          <w:rFonts w:ascii="Arial" w:hAnsi="Arial" w:cs="Arial"/>
-          <w:color w:val="FF0000"/>
-          <w:sz w:val="32"/>
-          <w:szCs w:val="32"/>
-        </w:rPr>
-        <w:t>.teste{</w:t>
+      <w:proofErr w:type="gramStart"/>
+      <w:r>
+        <w:rPr>
+          <w:rFonts w:ascii="Arial" w:hAnsi="Arial" w:cs="Arial"/>
+          <w:color w:val="FF0000"/>
+          <w:sz w:val="32"/>
+          <w:szCs w:val="32"/>
+        </w:rPr>
+        <w:t>.teste</w:t>
+      </w:r>
+      <w:proofErr w:type="gramEnd"/>
+      <w:r>
+        <w:rPr>
+          <w:rFonts w:ascii="Arial" w:hAnsi="Arial" w:cs="Arial"/>
+          <w:color w:val="FF0000"/>
+          <w:sz w:val="32"/>
+          <w:szCs w:val="32"/>
+        </w:rPr>
+        <w:t>{</w:t>
       </w:r>
     </w:p>
     <w:p>
@@ -3235,37 +3322,1155 @@
         <w:jc w:val="center"/>
         <w:rPr>
           <w:rFonts w:ascii="Arial" w:hAnsi="Arial" w:cs="Arial"/>
-          <w:color w:val="FF0000"/>
-          <w:sz w:val="32"/>
-          <w:szCs w:val="32"/>
-        </w:rPr>
-      </w:pPr>
-    </w:p>
-    <w:p>
-      <w:pPr>
-        <w:pStyle w:val="NormalWeb"/>
-        <w:shd w:val="clear" w:color="auto" w:fill="FFFFFF"/>
-        <w:jc w:val="both"/>
-        <w:rPr>
-          <w:rFonts w:ascii="Arial" w:hAnsi="Arial" w:cs="Arial"/>
-          <w:color w:val="FF0000"/>
-          <w:sz w:val="32"/>
-          <w:szCs w:val="32"/>
-        </w:rPr>
-      </w:pPr>
-    </w:p>
-    <w:p>
-      <w:pPr>
-        <w:pStyle w:val="NormalWeb"/>
-        <w:shd w:val="clear" w:color="auto" w:fill="FFFFFF"/>
-        <w:jc w:val="both"/>
-        <w:rPr>
-          <w:rFonts w:ascii="Arial" w:hAnsi="Arial" w:cs="Arial"/>
-          <w:color w:val="FF0000"/>
-          <w:sz w:val="32"/>
-          <w:szCs w:val="32"/>
-        </w:rPr>
-      </w:pPr>
+          <w:b/>
+          <w:bCs/>
+          <w:sz w:val="36"/>
+          <w:szCs w:val="36"/>
+        </w:rPr>
+      </w:pPr>
+      <w:r>
+        <w:rPr>
+          <w:rFonts w:ascii="Arial" w:hAnsi="Arial" w:cs="Arial"/>
+          <w:b/>
+          <w:bCs/>
+          <w:sz w:val="36"/>
+          <w:szCs w:val="36"/>
+        </w:rPr>
+        <w:lastRenderedPageBreak/>
+        <w:t>Dimensionamento e Alinhamento</w:t>
+      </w:r>
+    </w:p>
+    <w:p>
+      <w:pPr>
+        <w:pStyle w:val="NormalWeb"/>
+        <w:shd w:val="clear" w:color="auto" w:fill="FFFFFF"/>
+        <w:jc w:val="both"/>
+        <w:rPr>
+          <w:rFonts w:ascii="Arial" w:hAnsi="Arial" w:cs="Arial"/>
+          <w:sz w:val="32"/>
+          <w:szCs w:val="32"/>
+        </w:rPr>
+      </w:pPr>
+      <w:proofErr w:type="spellStart"/>
+      <w:r>
+        <w:rPr>
+          <w:rFonts w:ascii="Arial" w:hAnsi="Arial" w:cs="Arial"/>
+          <w:sz w:val="32"/>
+          <w:szCs w:val="32"/>
+        </w:rPr>
+        <w:t>Width</w:t>
+      </w:r>
+      <w:proofErr w:type="spellEnd"/>
+    </w:p>
+    <w:p>
+      <w:pPr>
+        <w:pStyle w:val="NormalWeb"/>
+        <w:shd w:val="clear" w:color="auto" w:fill="FFFFFF"/>
+        <w:jc w:val="both"/>
+        <w:rPr>
+          <w:rFonts w:ascii="Arial" w:hAnsi="Arial" w:cs="Arial"/>
+          <w:sz w:val="32"/>
+          <w:szCs w:val="32"/>
+        </w:rPr>
+      </w:pPr>
+      <w:proofErr w:type="spellStart"/>
+      <w:r>
+        <w:rPr>
+          <w:rFonts w:ascii="Arial" w:hAnsi="Arial" w:cs="Arial"/>
+          <w:sz w:val="32"/>
+          <w:szCs w:val="32"/>
+        </w:rPr>
+        <w:t>Height</w:t>
+      </w:r>
+      <w:proofErr w:type="spellEnd"/>
+    </w:p>
+    <w:p>
+      <w:pPr>
+        <w:pStyle w:val="NormalWeb"/>
+        <w:shd w:val="clear" w:color="auto" w:fill="FFFFFF"/>
+        <w:jc w:val="both"/>
+        <w:rPr>
+          <w:rFonts w:ascii="Arial" w:hAnsi="Arial" w:cs="Arial"/>
+          <w:sz w:val="32"/>
+          <w:szCs w:val="32"/>
+        </w:rPr>
+      </w:pPr>
+      <w:r>
+        <w:rPr>
+          <w:rFonts w:ascii="Arial" w:hAnsi="Arial" w:cs="Arial"/>
+          <w:sz w:val="32"/>
+          <w:szCs w:val="32"/>
+        </w:rPr>
+        <w:t>Max-</w:t>
+      </w:r>
+      <w:proofErr w:type="spellStart"/>
+      <w:r>
+        <w:rPr>
+          <w:rFonts w:ascii="Arial" w:hAnsi="Arial" w:cs="Arial"/>
+          <w:sz w:val="32"/>
+          <w:szCs w:val="32"/>
+        </w:rPr>
+        <w:t>width</w:t>
+      </w:r>
+      <w:proofErr w:type="spellEnd"/>
+    </w:p>
+    <w:p>
+      <w:pPr>
+        <w:pStyle w:val="NormalWeb"/>
+        <w:shd w:val="clear" w:color="auto" w:fill="FFFFFF"/>
+        <w:jc w:val="both"/>
+        <w:rPr>
+          <w:rFonts w:ascii="Arial" w:hAnsi="Arial" w:cs="Arial"/>
+          <w:sz w:val="32"/>
+          <w:szCs w:val="32"/>
+        </w:rPr>
+      </w:pPr>
+      <w:r>
+        <w:rPr>
+          <w:rFonts w:ascii="Arial" w:hAnsi="Arial" w:cs="Arial"/>
+          <w:sz w:val="32"/>
+          <w:szCs w:val="32"/>
+        </w:rPr>
+        <w:t>Max-</w:t>
+      </w:r>
+      <w:proofErr w:type="spellStart"/>
+      <w:r>
+        <w:rPr>
+          <w:rFonts w:ascii="Arial" w:hAnsi="Arial" w:cs="Arial"/>
+          <w:sz w:val="32"/>
+          <w:szCs w:val="32"/>
+        </w:rPr>
+        <w:t>height</w:t>
+      </w:r>
+      <w:proofErr w:type="spellEnd"/>
+    </w:p>
+    <w:p>
+      <w:pPr>
+        <w:pStyle w:val="NormalWeb"/>
+        <w:shd w:val="clear" w:color="auto" w:fill="FFFFFF"/>
+        <w:jc w:val="both"/>
+        <w:rPr>
+          <w:rFonts w:ascii="Arial" w:hAnsi="Arial" w:cs="Arial"/>
+          <w:sz w:val="32"/>
+          <w:szCs w:val="32"/>
+        </w:rPr>
+      </w:pPr>
+      <w:proofErr w:type="spellStart"/>
+      <w:r>
+        <w:rPr>
+          <w:rFonts w:ascii="Arial" w:hAnsi="Arial" w:cs="Arial"/>
+          <w:sz w:val="32"/>
+          <w:szCs w:val="32"/>
+        </w:rPr>
+        <w:t>Margin</w:t>
+      </w:r>
+      <w:proofErr w:type="spellEnd"/>
+    </w:p>
+    <w:p>
+      <w:pPr>
+        <w:pStyle w:val="NormalWeb"/>
+        <w:shd w:val="clear" w:color="auto" w:fill="FFFFFF"/>
+        <w:jc w:val="both"/>
+        <w:rPr>
+          <w:rFonts w:ascii="Arial" w:hAnsi="Arial" w:cs="Arial"/>
+          <w:sz w:val="32"/>
+          <w:szCs w:val="32"/>
+        </w:rPr>
+      </w:pPr>
+      <w:proofErr w:type="spellStart"/>
+      <w:r>
+        <w:rPr>
+          <w:rFonts w:ascii="Arial" w:hAnsi="Arial" w:cs="Arial"/>
+          <w:sz w:val="32"/>
+          <w:szCs w:val="32"/>
+        </w:rPr>
+        <w:t>Text</w:t>
+      </w:r>
+      <w:proofErr w:type="spellEnd"/>
+      <w:r>
+        <w:rPr>
+          <w:rFonts w:ascii="Arial" w:hAnsi="Arial" w:cs="Arial"/>
+          <w:sz w:val="32"/>
+          <w:szCs w:val="32"/>
+        </w:rPr>
+        <w:t>-align</w:t>
+      </w:r>
+    </w:p>
+    <w:p>
+      <w:pPr>
+        <w:pStyle w:val="NormalWeb"/>
+        <w:shd w:val="clear" w:color="auto" w:fill="FFFFFF"/>
+        <w:jc w:val="both"/>
+        <w:rPr>
+          <w:rFonts w:ascii="Arial" w:hAnsi="Arial" w:cs="Arial"/>
+          <w:sz w:val="32"/>
+          <w:szCs w:val="32"/>
+        </w:rPr>
+      </w:pPr>
+    </w:p>
+    <w:p>
+      <w:pPr>
+        <w:pStyle w:val="NormalWeb"/>
+        <w:shd w:val="clear" w:color="auto" w:fill="FFFFFF"/>
+        <w:jc w:val="center"/>
+        <w:rPr>
+          <w:rFonts w:ascii="Arial" w:hAnsi="Arial" w:cs="Arial"/>
+          <w:b/>
+          <w:bCs/>
+          <w:color w:val="FF0000"/>
+          <w:sz w:val="36"/>
+          <w:szCs w:val="36"/>
+        </w:rPr>
+      </w:pPr>
+      <w:r>
+        <w:rPr>
+          <w:rFonts w:ascii="Arial" w:hAnsi="Arial" w:cs="Arial"/>
+          <w:b/>
+          <w:bCs/>
+          <w:sz w:val="36"/>
+          <w:szCs w:val="36"/>
+        </w:rPr>
+        <w:t>Flexbox</w:t>
+      </w:r>
+    </w:p>
+    <w:p>
+      <w:pPr>
+        <w:pStyle w:val="NormalWeb"/>
+        <w:shd w:val="clear" w:color="auto" w:fill="FFFFFF"/>
+        <w:jc w:val="center"/>
+        <w:rPr>
+          <w:rFonts w:ascii="Arial" w:hAnsi="Arial" w:cs="Arial"/>
+          <w:color w:val="FF0000"/>
+          <w:sz w:val="32"/>
+          <w:szCs w:val="32"/>
+        </w:rPr>
+      </w:pPr>
+      <w:r>
+        <w:rPr>
+          <w:rFonts w:ascii="Arial" w:hAnsi="Arial" w:cs="Arial"/>
+          <w:color w:val="FF0000"/>
+          <w:sz w:val="32"/>
+          <w:szCs w:val="32"/>
+        </w:rPr>
+        <w:drawing>
+          <wp:inline distT="0" distB="0" distL="0" distR="0" wp14:anchorId="68E20330" wp14:editId="3ABA579E">
+            <wp:extent cx="5400040" cy="2819400"/>
+            <wp:effectExtent l="0" t="0" r="0" b="0"/>
+            <wp:docPr id="2" name="Imagem 2" descr="Interface gráfica do usuário, Texto, Aplicativo&#10;&#10;Descrição gerada automaticamente"/>
+            <wp:cNvGraphicFramePr>
+              <a:graphicFrameLocks xmlns:a="http://schemas.openxmlformats.org/drawingml/2006/main" noChangeAspect="1"/>
+            </wp:cNvGraphicFramePr>
+            <a:graphic xmlns:a="http://schemas.openxmlformats.org/drawingml/2006/main">
+              <a:graphicData uri="http://schemas.openxmlformats.org/drawingml/2006/picture">
+                <pic:pic xmlns:pic="http://schemas.openxmlformats.org/drawingml/2006/picture">
+                  <pic:nvPicPr>
+                    <pic:cNvPr id="2" name="Imagem 2" descr="Interface gráfica do usuário, Texto, Aplicativo&#10;&#10;Descrição gerada automaticamente"/>
+                    <pic:cNvPicPr/>
+                  </pic:nvPicPr>
+                  <pic:blipFill>
+                    <a:blip r:embed="rId6"/>
+                    <a:stretch>
+                      <a:fillRect/>
+                    </a:stretch>
+                  </pic:blipFill>
+                  <pic:spPr>
+                    <a:xfrm>
+                      <a:off x="0" y="0"/>
+                      <a:ext cx="5400040" cy="2819400"/>
+                    </a:xfrm>
+                    <a:prstGeom prst="rect">
+                      <a:avLst/>
+                    </a:prstGeom>
+                  </pic:spPr>
+                </pic:pic>
+              </a:graphicData>
+            </a:graphic>
+          </wp:inline>
+        </w:drawing>
+      </w:r>
+    </w:p>
+    <w:p>
+      <w:pPr>
+        <w:pStyle w:val="NormalWeb"/>
+        <w:shd w:val="clear" w:color="auto" w:fill="FFFFFF"/>
+        <w:jc w:val="both"/>
+        <w:rPr>
+          <w:rFonts w:ascii="Arial" w:hAnsi="Arial" w:cs="Arial"/>
+          <w:sz w:val="32"/>
+          <w:szCs w:val="32"/>
+        </w:rPr>
+      </w:pPr>
+      <w:r>
+        <w:rPr>
+          <w:rFonts w:ascii="Arial" w:hAnsi="Arial" w:cs="Arial"/>
+          <w:sz w:val="32"/>
+          <w:szCs w:val="32"/>
+        </w:rPr>
+        <w:t xml:space="preserve"> </w:t>
+      </w:r>
+      <w:r>
+        <w:rPr>
+          <w:rFonts w:ascii="Arial" w:hAnsi="Arial" w:cs="Arial"/>
+          <w:b/>
+          <w:bCs/>
+          <w:sz w:val="32"/>
+          <w:szCs w:val="32"/>
+        </w:rPr>
+        <w:t>- Introdução ao Flexbox:</w:t>
+      </w:r>
+    </w:p>
+    <w:p>
+      <w:pPr>
+        <w:pStyle w:val="NormalWeb"/>
+        <w:shd w:val="clear" w:color="auto" w:fill="FFFFFF"/>
+        <w:jc w:val="both"/>
+        <w:rPr>
+          <w:rFonts w:ascii="Arial" w:hAnsi="Arial" w:cs="Arial"/>
+          <w:sz w:val="32"/>
+          <w:szCs w:val="32"/>
+        </w:rPr>
+      </w:pPr>
+      <w:r>
+        <w:rPr>
+          <w:rFonts w:ascii="Arial" w:hAnsi="Arial" w:cs="Arial"/>
+          <w:sz w:val="32"/>
+          <w:szCs w:val="32"/>
+        </w:rPr>
+        <w:t xml:space="preserve">O </w:t>
+      </w:r>
+      <w:proofErr w:type="spellStart"/>
+      <w:r>
+        <w:rPr>
+          <w:rFonts w:ascii="Arial" w:hAnsi="Arial" w:cs="Arial"/>
+          <w:sz w:val="32"/>
+          <w:szCs w:val="32"/>
+        </w:rPr>
+        <w:t>flexbox</w:t>
+      </w:r>
+      <w:proofErr w:type="spellEnd"/>
+      <w:r>
+        <w:rPr>
+          <w:rFonts w:ascii="Arial" w:hAnsi="Arial" w:cs="Arial"/>
+          <w:sz w:val="32"/>
+          <w:szCs w:val="32"/>
+        </w:rPr>
+        <w:t xml:space="preserve"> foi projetado como um modelo unidimensional e como um modelo de distribuição de espaço entre itens e alinhamento. </w:t>
+      </w:r>
+    </w:p>
+    <w:p>
+      <w:pPr>
+        <w:pStyle w:val="NormalWeb"/>
+        <w:numPr>
+          <w:ilvl w:val="0"/>
+          <w:numId w:val="3"/>
+        </w:numPr>
+        <w:shd w:val="clear" w:color="auto" w:fill="FFFFFF"/>
+        <w:jc w:val="both"/>
+        <w:rPr>
+          <w:rFonts w:ascii="Arial" w:hAnsi="Arial" w:cs="Arial"/>
+          <w:sz w:val="32"/>
+          <w:szCs w:val="32"/>
+        </w:rPr>
+      </w:pPr>
+      <w:r>
+        <w:rPr>
+          <w:rFonts w:ascii="Arial" w:hAnsi="Arial" w:cs="Arial"/>
+          <w:b/>
+          <w:bCs/>
+          <w:sz w:val="32"/>
+          <w:szCs w:val="32"/>
+        </w:rPr>
+        <w:t>Flex Container:</w:t>
+      </w:r>
+      <w:r>
+        <w:rPr>
+          <w:rFonts w:ascii="Arial" w:hAnsi="Arial" w:cs="Arial"/>
+          <w:sz w:val="32"/>
+          <w:szCs w:val="32"/>
+        </w:rPr>
+        <w:t xml:space="preserve"> é a </w:t>
+      </w:r>
+      <w:proofErr w:type="spellStart"/>
+      <w:r>
+        <w:rPr>
+          <w:rFonts w:ascii="Arial" w:hAnsi="Arial" w:cs="Arial"/>
+          <w:sz w:val="32"/>
+          <w:szCs w:val="32"/>
+        </w:rPr>
+        <w:t>tag</w:t>
+      </w:r>
+      <w:proofErr w:type="spellEnd"/>
+      <w:r>
+        <w:rPr>
+          <w:rFonts w:ascii="Arial" w:hAnsi="Arial" w:cs="Arial"/>
+          <w:sz w:val="32"/>
+          <w:szCs w:val="32"/>
+        </w:rPr>
+        <w:t xml:space="preserve"> que envolve os itens. Será nela que usaremos a propriedade “display: flex”, que transformará os seus itens filhos em flex itens.</w:t>
+      </w:r>
+    </w:p>
+    <w:p>
+      <w:pPr>
+        <w:pStyle w:val="NormalWeb"/>
+        <w:shd w:val="clear" w:color="auto" w:fill="FFFFFF"/>
+        <w:ind w:left="720"/>
+        <w:jc w:val="center"/>
+        <w:rPr>
+          <w:rFonts w:ascii="Arial" w:hAnsi="Arial" w:cs="Arial"/>
+          <w:sz w:val="32"/>
+          <w:szCs w:val="32"/>
+        </w:rPr>
+      </w:pPr>
+      <w:r>
+        <w:rPr>
+          <w:rFonts w:ascii="Arial" w:hAnsi="Arial" w:cs="Arial"/>
+          <w:sz w:val="32"/>
+          <w:szCs w:val="32"/>
+        </w:rPr>
+        <w:lastRenderedPageBreak/>
+        <w:drawing>
+          <wp:inline distT="0" distB="0" distL="0" distR="0" wp14:anchorId="7EB7A911" wp14:editId="3B942B27">
+            <wp:extent cx="3771900" cy="1123062"/>
+            <wp:effectExtent l="0" t="0" r="0" b="1270"/>
+            <wp:docPr id="3" name="Imagem 3" descr="Desenho de homem e texto&#10;&#10;Descrição gerada automaticamente com confiança baixa"/>
+            <wp:cNvGraphicFramePr>
+              <a:graphicFrameLocks xmlns:a="http://schemas.openxmlformats.org/drawingml/2006/main" noChangeAspect="1"/>
+            </wp:cNvGraphicFramePr>
+            <a:graphic xmlns:a="http://schemas.openxmlformats.org/drawingml/2006/main">
+              <a:graphicData uri="http://schemas.openxmlformats.org/drawingml/2006/picture">
+                <pic:pic xmlns:pic="http://schemas.openxmlformats.org/drawingml/2006/picture">
+                  <pic:nvPicPr>
+                    <pic:cNvPr id="3" name="Imagem 3" descr="Desenho de homem e texto&#10;&#10;Descrição gerada automaticamente com confiança baixa"/>
+                    <pic:cNvPicPr/>
+                  </pic:nvPicPr>
+                  <pic:blipFill>
+                    <a:blip r:embed="rId7"/>
+                    <a:stretch>
+                      <a:fillRect/>
+                    </a:stretch>
+                  </pic:blipFill>
+                  <pic:spPr>
+                    <a:xfrm>
+                      <a:off x="0" y="0"/>
+                      <a:ext cx="3779752" cy="1125400"/>
+                    </a:xfrm>
+                    <a:prstGeom prst="rect">
+                      <a:avLst/>
+                    </a:prstGeom>
+                  </pic:spPr>
+                </pic:pic>
+              </a:graphicData>
+            </a:graphic>
+          </wp:inline>
+        </w:drawing>
+      </w:r>
+    </w:p>
+    <w:p>
+      <w:pPr>
+        <w:pStyle w:val="NormalWeb"/>
+        <w:shd w:val="clear" w:color="auto" w:fill="FFFFFF"/>
+        <w:jc w:val="both"/>
+        <w:rPr>
+          <w:rFonts w:ascii="Arial" w:hAnsi="Arial" w:cs="Arial"/>
+          <w:sz w:val="32"/>
+          <w:szCs w:val="32"/>
+        </w:rPr>
+      </w:pPr>
+      <w:r>
+        <w:rPr>
+          <w:rFonts w:ascii="Arial" w:hAnsi="Arial" w:cs="Arial"/>
+          <w:sz w:val="32"/>
+          <w:szCs w:val="32"/>
+        </w:rPr>
+        <w:t xml:space="preserve">  - Propriedades relacionadas: </w:t>
+      </w:r>
+    </w:p>
+    <w:p>
+      <w:pPr>
+        <w:pStyle w:val="NormalWeb"/>
+        <w:numPr>
+          <w:ilvl w:val="0"/>
+          <w:numId w:val="4"/>
+        </w:numPr>
+        <w:shd w:val="clear" w:color="auto" w:fill="FFFFFF"/>
+        <w:jc w:val="both"/>
+        <w:rPr>
+          <w:rFonts w:ascii="Arial" w:hAnsi="Arial" w:cs="Arial"/>
+          <w:sz w:val="32"/>
+          <w:szCs w:val="32"/>
+        </w:rPr>
+      </w:pPr>
+      <w:r>
+        <w:rPr>
+          <w:rFonts w:ascii="Arial" w:hAnsi="Arial" w:cs="Arial"/>
+          <w:sz w:val="32"/>
+          <w:szCs w:val="32"/>
+        </w:rPr>
+        <w:t xml:space="preserve">display </w:t>
+      </w:r>
+      <w:r>
+        <w:rPr>
+          <w:rFonts w:ascii="Arial" w:hAnsi="Arial" w:cs="Arial"/>
+          <w:sz w:val="32"/>
+          <w:szCs w:val="32"/>
+        </w:rPr>
+        <w:sym w:font="Wingdings" w:char="F0E0"/>
+      </w:r>
+      <w:r>
+        <w:rPr>
+          <w:rFonts w:ascii="Arial" w:hAnsi="Arial" w:cs="Arial"/>
+          <w:sz w:val="32"/>
+          <w:szCs w:val="32"/>
+        </w:rPr>
+        <w:t xml:space="preserve"> inicializa o flex no container</w:t>
+      </w:r>
+      <w:r>
+        <w:rPr>
+          <w:rFonts w:ascii="Arial" w:hAnsi="Arial" w:cs="Arial"/>
+          <w:sz w:val="32"/>
+          <w:szCs w:val="32"/>
+        </w:rPr>
+        <w:t>;</w:t>
+      </w:r>
+    </w:p>
+    <w:p>
+      <w:pPr>
+        <w:pStyle w:val="NormalWeb"/>
+        <w:numPr>
+          <w:ilvl w:val="0"/>
+          <w:numId w:val="4"/>
+        </w:numPr>
+        <w:shd w:val="clear" w:color="auto" w:fill="FFFFFF"/>
+        <w:jc w:val="both"/>
+        <w:rPr>
+          <w:rFonts w:ascii="Arial" w:hAnsi="Arial" w:cs="Arial"/>
+          <w:sz w:val="32"/>
+          <w:szCs w:val="32"/>
+        </w:rPr>
+      </w:pPr>
+      <w:r>
+        <w:rPr>
+          <w:rFonts w:ascii="Arial" w:hAnsi="Arial" w:cs="Arial"/>
+          <w:sz w:val="32"/>
+          <w:szCs w:val="32"/>
+        </w:rPr>
+        <w:t xml:space="preserve">flex-direction </w:t>
+      </w:r>
+      <w:r>
+        <w:rPr>
+          <w:rFonts w:ascii="Arial" w:hAnsi="Arial" w:cs="Arial"/>
+          <w:sz w:val="32"/>
+          <w:szCs w:val="32"/>
+        </w:rPr>
+        <w:sym w:font="Wingdings" w:char="F0E0"/>
+      </w:r>
+      <w:r>
+        <w:rPr>
+          <w:rFonts w:ascii="Arial" w:hAnsi="Arial" w:cs="Arial"/>
+          <w:sz w:val="32"/>
+          <w:szCs w:val="32"/>
+        </w:rPr>
+        <w:t xml:space="preserve"> faz o direcionamento dos itens (linha ou coluna)</w:t>
+      </w:r>
+      <w:r>
+        <w:rPr>
+          <w:rFonts w:ascii="Arial" w:hAnsi="Arial" w:cs="Arial"/>
+          <w:sz w:val="32"/>
+          <w:szCs w:val="32"/>
+        </w:rPr>
+        <w:t>;</w:t>
+      </w:r>
+    </w:p>
+    <w:p>
+      <w:pPr>
+        <w:pStyle w:val="NormalWeb"/>
+        <w:numPr>
+          <w:ilvl w:val="0"/>
+          <w:numId w:val="4"/>
+        </w:numPr>
+        <w:shd w:val="clear" w:color="auto" w:fill="FFFFFF"/>
+        <w:jc w:val="both"/>
+        <w:rPr>
+          <w:rFonts w:ascii="Arial" w:hAnsi="Arial" w:cs="Arial"/>
+          <w:sz w:val="32"/>
+          <w:szCs w:val="32"/>
+        </w:rPr>
+      </w:pPr>
+      <w:r>
+        <w:rPr>
+          <w:rFonts w:ascii="Arial" w:hAnsi="Arial" w:cs="Arial"/>
+          <w:sz w:val="32"/>
+          <w:szCs w:val="32"/>
+        </w:rPr>
+        <w:t xml:space="preserve">flex-wrap </w:t>
+      </w:r>
+      <w:r>
+        <w:rPr>
+          <w:rFonts w:ascii="Arial" w:hAnsi="Arial" w:cs="Arial"/>
+          <w:sz w:val="32"/>
+          <w:szCs w:val="32"/>
+        </w:rPr>
+        <w:sym w:font="Wingdings" w:char="F0E0"/>
+      </w:r>
+      <w:r>
+        <w:rPr>
+          <w:rFonts w:ascii="Arial" w:hAnsi="Arial" w:cs="Arial"/>
+          <w:sz w:val="32"/>
+          <w:szCs w:val="32"/>
+        </w:rPr>
+        <w:t xml:space="preserve"> faz a quebra de linha</w:t>
+      </w:r>
+      <w:r>
+        <w:rPr>
+          <w:rFonts w:ascii="Arial" w:hAnsi="Arial" w:cs="Arial"/>
+          <w:sz w:val="32"/>
+          <w:szCs w:val="32"/>
+        </w:rPr>
+        <w:t>;</w:t>
+      </w:r>
+    </w:p>
+    <w:p>
+      <w:pPr>
+        <w:pStyle w:val="NormalWeb"/>
+        <w:numPr>
+          <w:ilvl w:val="0"/>
+          <w:numId w:val="4"/>
+        </w:numPr>
+        <w:shd w:val="clear" w:color="auto" w:fill="FFFFFF"/>
+        <w:jc w:val="both"/>
+        <w:rPr>
+          <w:rFonts w:ascii="Arial" w:hAnsi="Arial" w:cs="Arial"/>
+          <w:sz w:val="32"/>
+          <w:szCs w:val="32"/>
+        </w:rPr>
+      </w:pPr>
+      <w:r>
+        <w:rPr>
+          <w:rFonts w:ascii="Arial" w:hAnsi="Arial" w:cs="Arial"/>
+          <w:sz w:val="32"/>
+          <w:szCs w:val="32"/>
+        </w:rPr>
+        <w:t xml:space="preserve">flex-flow </w:t>
+      </w:r>
+      <w:r>
+        <w:rPr>
+          <w:rFonts w:ascii="Arial" w:hAnsi="Arial" w:cs="Arial"/>
+          <w:sz w:val="32"/>
+          <w:szCs w:val="32"/>
+        </w:rPr>
+        <w:sym w:font="Wingdings" w:char="F0E0"/>
+      </w:r>
+      <w:r>
+        <w:rPr>
+          <w:rFonts w:ascii="Arial" w:hAnsi="Arial" w:cs="Arial"/>
+          <w:sz w:val="32"/>
+          <w:szCs w:val="32"/>
+        </w:rPr>
+        <w:t xml:space="preserve"> é uma junção do flex-direction e flex-wrap;</w:t>
+      </w:r>
+    </w:p>
+    <w:p>
+      <w:pPr>
+        <w:pStyle w:val="NormalWeb"/>
+        <w:numPr>
+          <w:ilvl w:val="0"/>
+          <w:numId w:val="4"/>
+        </w:numPr>
+        <w:shd w:val="clear" w:color="auto" w:fill="FFFFFF"/>
+        <w:jc w:val="both"/>
+        <w:rPr>
+          <w:rFonts w:ascii="Arial" w:hAnsi="Arial" w:cs="Arial"/>
+          <w:sz w:val="32"/>
+          <w:szCs w:val="32"/>
+        </w:rPr>
+      </w:pPr>
+      <w:r>
+        <w:rPr>
+          <w:rFonts w:ascii="Arial" w:hAnsi="Arial" w:cs="Arial"/>
+          <w:sz w:val="32"/>
+          <w:szCs w:val="32"/>
+        </w:rPr>
+        <w:t>justify-content</w:t>
+      </w:r>
+      <w:r>
+        <w:rPr>
+          <w:rFonts w:ascii="Arial" w:hAnsi="Arial" w:cs="Arial"/>
+          <w:sz w:val="32"/>
+          <w:szCs w:val="32"/>
+        </w:rPr>
+        <w:t xml:space="preserve"> </w:t>
+      </w:r>
+      <w:r>
+        <w:rPr>
+          <w:rFonts w:ascii="Arial" w:hAnsi="Arial" w:cs="Arial"/>
+          <w:sz w:val="32"/>
+          <w:szCs w:val="32"/>
+        </w:rPr>
+        <w:sym w:font="Wingdings" w:char="F0E0"/>
+      </w:r>
+      <w:r>
+        <w:rPr>
+          <w:rFonts w:ascii="Arial" w:hAnsi="Arial" w:cs="Arial"/>
+          <w:sz w:val="32"/>
+          <w:szCs w:val="32"/>
+        </w:rPr>
+        <w:t xml:space="preserve"> alinha os itens de acordo com a direção do container;</w:t>
+      </w:r>
+    </w:p>
+    <w:p>
+      <w:pPr>
+        <w:pStyle w:val="NormalWeb"/>
+        <w:numPr>
+          <w:ilvl w:val="0"/>
+          <w:numId w:val="4"/>
+        </w:numPr>
+        <w:shd w:val="clear" w:color="auto" w:fill="FFFFFF"/>
+        <w:jc w:val="both"/>
+        <w:rPr>
+          <w:rFonts w:ascii="Arial" w:hAnsi="Arial" w:cs="Arial"/>
+          <w:sz w:val="32"/>
+          <w:szCs w:val="32"/>
+        </w:rPr>
+      </w:pPr>
+      <w:r>
+        <w:rPr>
+          <w:rFonts w:ascii="Arial" w:hAnsi="Arial" w:cs="Arial"/>
+          <w:sz w:val="32"/>
+          <w:szCs w:val="32"/>
+        </w:rPr>
+        <w:t>align-itens</w:t>
+      </w:r>
+      <w:r>
+        <w:rPr>
+          <w:rFonts w:ascii="Arial" w:hAnsi="Arial" w:cs="Arial"/>
+          <w:sz w:val="32"/>
+          <w:szCs w:val="32"/>
+        </w:rPr>
+        <w:t xml:space="preserve"> </w:t>
+      </w:r>
+      <w:r>
+        <w:rPr>
+          <w:rFonts w:ascii="Arial" w:hAnsi="Arial" w:cs="Arial"/>
+          <w:sz w:val="32"/>
+          <w:szCs w:val="32"/>
+        </w:rPr>
+        <w:sym w:font="Wingdings" w:char="F0E0"/>
+      </w:r>
+      <w:r>
+        <w:rPr>
+          <w:rFonts w:ascii="Arial" w:hAnsi="Arial" w:cs="Arial"/>
+          <w:sz w:val="32"/>
+          <w:szCs w:val="32"/>
+        </w:rPr>
+        <w:t xml:space="preserve"> alinha os itens de acordo com o eixo do container;</w:t>
+      </w:r>
+    </w:p>
+    <w:p>
+      <w:pPr>
+        <w:pStyle w:val="NormalWeb"/>
+        <w:numPr>
+          <w:ilvl w:val="0"/>
+          <w:numId w:val="4"/>
+        </w:numPr>
+        <w:shd w:val="clear" w:color="auto" w:fill="FFFFFF"/>
+        <w:jc w:val="both"/>
+        <w:rPr>
+          <w:rFonts w:ascii="Arial" w:hAnsi="Arial" w:cs="Arial"/>
+          <w:sz w:val="32"/>
+          <w:szCs w:val="32"/>
+        </w:rPr>
+      </w:pPr>
+      <w:r>
+        <w:rPr>
+          <w:rFonts w:ascii="Arial" w:hAnsi="Arial" w:cs="Arial"/>
+          <w:sz w:val="32"/>
+          <w:szCs w:val="32"/>
+        </w:rPr>
+        <w:t>align-content</w:t>
+      </w:r>
+      <w:r>
+        <w:rPr>
+          <w:rFonts w:ascii="Arial" w:hAnsi="Arial" w:cs="Arial"/>
+          <w:sz w:val="32"/>
+          <w:szCs w:val="32"/>
+        </w:rPr>
+        <w:t xml:space="preserve"> </w:t>
+      </w:r>
+      <w:r>
+        <w:rPr>
+          <w:rFonts w:ascii="Arial" w:hAnsi="Arial" w:cs="Arial"/>
+          <w:sz w:val="32"/>
+          <w:szCs w:val="32"/>
+        </w:rPr>
+        <w:sym w:font="Wingdings" w:char="F0E0"/>
+      </w:r>
+      <w:r>
+        <w:rPr>
+          <w:rFonts w:ascii="Arial" w:hAnsi="Arial" w:cs="Arial"/>
+          <w:sz w:val="32"/>
+          <w:szCs w:val="32"/>
+        </w:rPr>
+        <w:t xml:space="preserve"> alinha os itens de acordo com a linha do container;</w:t>
+      </w:r>
+    </w:p>
+    <w:p>
+      <w:pPr>
+        <w:pStyle w:val="NormalWeb"/>
+        <w:numPr>
+          <w:ilvl w:val="0"/>
+          <w:numId w:val="3"/>
+        </w:numPr>
+        <w:shd w:val="clear" w:color="auto" w:fill="FFFFFF"/>
+        <w:jc w:val="both"/>
+        <w:rPr>
+          <w:rFonts w:ascii="Arial" w:hAnsi="Arial" w:cs="Arial"/>
+          <w:sz w:val="32"/>
+          <w:szCs w:val="32"/>
+        </w:rPr>
+      </w:pPr>
+      <w:r>
+        <w:rPr>
+          <w:rFonts w:ascii="Arial" w:hAnsi="Arial" w:cs="Arial"/>
+          <w:b/>
+          <w:bCs/>
+          <w:sz w:val="32"/>
+          <w:szCs w:val="32"/>
+        </w:rPr>
+        <w:t>Flex-item:</w:t>
+      </w:r>
+      <w:r>
+        <w:rPr>
+          <w:rFonts w:ascii="Arial" w:hAnsi="Arial" w:cs="Arial"/>
+          <w:sz w:val="32"/>
+          <w:szCs w:val="32"/>
+        </w:rPr>
+        <w:t xml:space="preserve"> São os elementos filhos do container. E podem se tornar flex container, caso os flex-itens também tenham elementos filhos.</w:t>
+      </w:r>
+    </w:p>
+    <w:p>
+      <w:pPr>
+        <w:pStyle w:val="NormalWeb"/>
+        <w:shd w:val="clear" w:color="auto" w:fill="FFFFFF"/>
+        <w:ind w:left="360"/>
+        <w:jc w:val="both"/>
+        <w:rPr>
+          <w:rFonts w:ascii="Arial" w:hAnsi="Arial" w:cs="Arial"/>
+          <w:sz w:val="32"/>
+          <w:szCs w:val="32"/>
+        </w:rPr>
+      </w:pPr>
+      <w:r>
+        <w:rPr>
+          <w:rFonts w:ascii="Arial" w:hAnsi="Arial" w:cs="Arial"/>
+          <w:sz w:val="32"/>
+          <w:szCs w:val="32"/>
+        </w:rPr>
+        <w:t xml:space="preserve">- Propriedades relacionadas: </w:t>
+      </w:r>
+    </w:p>
+    <w:p>
+      <w:pPr>
+        <w:pStyle w:val="NormalWeb"/>
+        <w:numPr>
+          <w:ilvl w:val="0"/>
+          <w:numId w:val="5"/>
+        </w:numPr>
+        <w:shd w:val="clear" w:color="auto" w:fill="FFFFFF"/>
+        <w:jc w:val="both"/>
+        <w:rPr>
+          <w:rFonts w:ascii="Arial" w:hAnsi="Arial" w:cs="Arial"/>
+          <w:sz w:val="32"/>
+          <w:szCs w:val="32"/>
+        </w:rPr>
+      </w:pPr>
+      <w:r>
+        <w:rPr>
+          <w:rFonts w:ascii="Arial" w:hAnsi="Arial" w:cs="Arial"/>
+          <w:sz w:val="32"/>
+          <w:szCs w:val="32"/>
+        </w:rPr>
+        <w:t>flex-</w:t>
+      </w:r>
+      <w:proofErr w:type="spellStart"/>
+      <w:r>
+        <w:rPr>
+          <w:rFonts w:ascii="Arial" w:hAnsi="Arial" w:cs="Arial"/>
+          <w:sz w:val="32"/>
+          <w:szCs w:val="32"/>
+        </w:rPr>
+        <w:t>grow</w:t>
+      </w:r>
+      <w:proofErr w:type="spellEnd"/>
+      <w:r>
+        <w:rPr>
+          <w:rFonts w:ascii="Arial" w:hAnsi="Arial" w:cs="Arial"/>
+          <w:sz w:val="32"/>
+          <w:szCs w:val="32"/>
+        </w:rPr>
+        <w:t xml:space="preserve"> </w:t>
+      </w:r>
+      <w:r>
+        <w:rPr>
+          <w:rFonts w:ascii="Arial" w:hAnsi="Arial" w:cs="Arial"/>
+          <w:sz w:val="32"/>
+          <w:szCs w:val="32"/>
+        </w:rPr>
+        <w:sym w:font="Wingdings" w:char="F0E0"/>
+      </w:r>
+      <w:r>
+        <w:rPr>
+          <w:rFonts w:ascii="Arial" w:hAnsi="Arial" w:cs="Arial"/>
+          <w:sz w:val="32"/>
+          <w:szCs w:val="32"/>
+        </w:rPr>
+        <w:t xml:space="preserve"> define o fator de crescimento;</w:t>
+      </w:r>
+    </w:p>
+    <w:p>
+      <w:pPr>
+        <w:pStyle w:val="NormalWeb"/>
+        <w:numPr>
+          <w:ilvl w:val="0"/>
+          <w:numId w:val="5"/>
+        </w:numPr>
+        <w:shd w:val="clear" w:color="auto" w:fill="FFFFFF"/>
+        <w:jc w:val="both"/>
+        <w:rPr>
+          <w:rFonts w:ascii="Arial" w:hAnsi="Arial" w:cs="Arial"/>
+          <w:sz w:val="32"/>
+          <w:szCs w:val="32"/>
+        </w:rPr>
+      </w:pPr>
+      <w:r>
+        <w:rPr>
+          <w:rFonts w:ascii="Arial" w:hAnsi="Arial" w:cs="Arial"/>
+          <w:sz w:val="32"/>
+          <w:szCs w:val="32"/>
+        </w:rPr>
+        <w:t>flex-</w:t>
+      </w:r>
+      <w:proofErr w:type="spellStart"/>
+      <w:r>
+        <w:rPr>
+          <w:rFonts w:ascii="Arial" w:hAnsi="Arial" w:cs="Arial"/>
+          <w:sz w:val="32"/>
+          <w:szCs w:val="32"/>
+        </w:rPr>
+        <w:t>basis</w:t>
+      </w:r>
+      <w:proofErr w:type="spellEnd"/>
+      <w:r>
+        <w:rPr>
+          <w:rFonts w:ascii="Arial" w:hAnsi="Arial" w:cs="Arial"/>
+          <w:sz w:val="32"/>
+          <w:szCs w:val="32"/>
+        </w:rPr>
+        <w:t xml:space="preserve"> </w:t>
+      </w:r>
+      <w:r>
+        <w:rPr>
+          <w:rFonts w:ascii="Arial" w:hAnsi="Arial" w:cs="Arial"/>
+          <w:sz w:val="32"/>
+          <w:szCs w:val="32"/>
+        </w:rPr>
+        <w:sym w:font="Wingdings" w:char="F0E0"/>
+      </w:r>
+      <w:r>
+        <w:rPr>
+          <w:rFonts w:ascii="Arial" w:hAnsi="Arial" w:cs="Arial"/>
+          <w:sz w:val="32"/>
+          <w:szCs w:val="32"/>
+        </w:rPr>
+        <w:t xml:space="preserve"> define o tamanho inicial do item antes da distribuição do espaço restante no container;</w:t>
+      </w:r>
+    </w:p>
+    <w:p>
+      <w:pPr>
+        <w:pStyle w:val="NormalWeb"/>
+        <w:numPr>
+          <w:ilvl w:val="0"/>
+          <w:numId w:val="5"/>
+        </w:numPr>
+        <w:shd w:val="clear" w:color="auto" w:fill="FFFFFF"/>
+        <w:jc w:val="both"/>
+        <w:rPr>
+          <w:rFonts w:ascii="Arial" w:hAnsi="Arial" w:cs="Arial"/>
+          <w:sz w:val="32"/>
+          <w:szCs w:val="32"/>
+        </w:rPr>
+      </w:pPr>
+      <w:r>
+        <w:rPr>
+          <w:rFonts w:ascii="Arial" w:hAnsi="Arial" w:cs="Arial"/>
+          <w:sz w:val="32"/>
+          <w:szCs w:val="32"/>
+        </w:rPr>
+        <w:t>flex-</w:t>
+      </w:r>
+      <w:proofErr w:type="spellStart"/>
+      <w:r>
+        <w:rPr>
+          <w:rFonts w:ascii="Arial" w:hAnsi="Arial" w:cs="Arial"/>
+          <w:sz w:val="32"/>
+          <w:szCs w:val="32"/>
+        </w:rPr>
+        <w:t>shrink</w:t>
+      </w:r>
+      <w:proofErr w:type="spellEnd"/>
+      <w:r>
+        <w:rPr>
+          <w:rFonts w:ascii="Arial" w:hAnsi="Arial" w:cs="Arial"/>
+          <w:sz w:val="32"/>
+          <w:szCs w:val="32"/>
+        </w:rPr>
+        <w:t xml:space="preserve"> </w:t>
+      </w:r>
+      <w:r>
+        <w:rPr>
+          <w:rFonts w:ascii="Arial" w:hAnsi="Arial" w:cs="Arial"/>
+          <w:sz w:val="32"/>
+          <w:szCs w:val="32"/>
+        </w:rPr>
+        <w:sym w:font="Wingdings" w:char="F0E0"/>
+      </w:r>
+      <w:r>
+        <w:rPr>
+          <w:rFonts w:ascii="Arial" w:hAnsi="Arial" w:cs="Arial"/>
+          <w:sz w:val="32"/>
+          <w:szCs w:val="32"/>
+        </w:rPr>
+        <w:t xml:space="preserve"> define a capacidade de redução;</w:t>
+      </w:r>
+    </w:p>
+    <w:p>
+      <w:pPr>
+        <w:pStyle w:val="NormalWeb"/>
+        <w:numPr>
+          <w:ilvl w:val="0"/>
+          <w:numId w:val="5"/>
+        </w:numPr>
+        <w:shd w:val="clear" w:color="auto" w:fill="FFFFFF"/>
+        <w:jc w:val="both"/>
+        <w:rPr>
+          <w:rFonts w:ascii="Arial" w:hAnsi="Arial" w:cs="Arial"/>
+          <w:sz w:val="32"/>
+          <w:szCs w:val="32"/>
+        </w:rPr>
+      </w:pPr>
+      <w:r>
+        <w:rPr>
+          <w:rFonts w:ascii="Arial" w:hAnsi="Arial" w:cs="Arial"/>
+          <w:sz w:val="32"/>
+          <w:szCs w:val="32"/>
+        </w:rPr>
+        <w:t xml:space="preserve">flex </w:t>
+      </w:r>
+      <w:r>
+        <w:rPr>
+          <w:rFonts w:ascii="Arial" w:hAnsi="Arial" w:cs="Arial"/>
+          <w:sz w:val="32"/>
+          <w:szCs w:val="32"/>
+        </w:rPr>
+        <w:sym w:font="Wingdings" w:char="F0E0"/>
+      </w:r>
+      <w:r>
+        <w:rPr>
+          <w:rFonts w:ascii="Arial" w:hAnsi="Arial" w:cs="Arial"/>
+          <w:sz w:val="32"/>
+          <w:szCs w:val="32"/>
+        </w:rPr>
+        <w:t xml:space="preserve"> é uma junção das três propriedades anteriores;</w:t>
+      </w:r>
+    </w:p>
+    <w:p>
+      <w:pPr>
+        <w:pStyle w:val="NormalWeb"/>
+        <w:numPr>
+          <w:ilvl w:val="0"/>
+          <w:numId w:val="5"/>
+        </w:numPr>
+        <w:shd w:val="clear" w:color="auto" w:fill="FFFFFF"/>
+        <w:jc w:val="both"/>
+        <w:rPr>
+          <w:rFonts w:ascii="Arial" w:hAnsi="Arial" w:cs="Arial"/>
+          <w:sz w:val="32"/>
+          <w:szCs w:val="32"/>
+        </w:rPr>
+      </w:pPr>
+      <w:proofErr w:type="spellStart"/>
+      <w:r>
+        <w:rPr>
+          <w:rFonts w:ascii="Arial" w:hAnsi="Arial" w:cs="Arial"/>
+          <w:sz w:val="32"/>
+          <w:szCs w:val="32"/>
+        </w:rPr>
+        <w:t>order</w:t>
+      </w:r>
+      <w:proofErr w:type="spellEnd"/>
+      <w:r>
+        <w:rPr>
+          <w:rFonts w:ascii="Arial" w:hAnsi="Arial" w:cs="Arial"/>
+          <w:sz w:val="32"/>
+          <w:szCs w:val="32"/>
+        </w:rPr>
+        <w:t xml:space="preserve"> </w:t>
+      </w:r>
+      <w:r>
+        <w:rPr>
+          <w:rFonts w:ascii="Arial" w:hAnsi="Arial" w:cs="Arial"/>
+          <w:sz w:val="32"/>
+          <w:szCs w:val="32"/>
+        </w:rPr>
+        <w:sym w:font="Wingdings" w:char="F0E0"/>
+      </w:r>
+      <w:r>
+        <w:rPr>
+          <w:rFonts w:ascii="Arial" w:hAnsi="Arial" w:cs="Arial"/>
+          <w:sz w:val="32"/>
+          <w:szCs w:val="32"/>
+        </w:rPr>
+        <w:t xml:space="preserve"> define a ordem de distribuição desses itens;</w:t>
+      </w:r>
+    </w:p>
+    <w:p>
+      <w:pPr>
+        <w:pStyle w:val="NormalWeb"/>
+        <w:numPr>
+          <w:ilvl w:val="0"/>
+          <w:numId w:val="5"/>
+        </w:numPr>
+        <w:shd w:val="clear" w:color="auto" w:fill="FFFFFF"/>
+        <w:jc w:val="both"/>
+        <w:rPr>
+          <w:rFonts w:ascii="Arial" w:hAnsi="Arial" w:cs="Arial"/>
+          <w:sz w:val="32"/>
+          <w:szCs w:val="32"/>
+        </w:rPr>
+      </w:pPr>
+      <w:r>
+        <w:rPr>
+          <w:rFonts w:ascii="Arial" w:hAnsi="Arial" w:cs="Arial"/>
+          <w:sz w:val="32"/>
+          <w:szCs w:val="32"/>
+        </w:rPr>
+        <w:t xml:space="preserve">align-self </w:t>
+      </w:r>
+      <w:r>
+        <w:rPr>
+          <w:rFonts w:ascii="Arial" w:hAnsi="Arial" w:cs="Arial"/>
+          <w:sz w:val="32"/>
+          <w:szCs w:val="32"/>
+        </w:rPr>
+        <w:sym w:font="Wingdings" w:char="F0E0"/>
+      </w:r>
+      <w:r>
+        <w:rPr>
+          <w:rFonts w:ascii="Arial" w:hAnsi="Arial" w:cs="Arial"/>
+          <w:sz w:val="32"/>
+          <w:szCs w:val="32"/>
+        </w:rPr>
+        <w:t xml:space="preserve"> define o alinhamento de um item específico do container;</w:t>
+      </w:r>
     </w:p>
     <w:p>
       <w:pPr>
@@ -3423,10 +4628,236 @@
     </w:lvl>
   </w:abstractNum>
   <w:abstractNum w:abstractNumId="1" w15:restartNumberingAfterBreak="0">
-    <w:nsid w:val="663D08E1"/>
+    <w:nsid w:val="21306AB8"/>
     <w:multiLevelType w:val="hybridMultilevel"/>
-    <w:tmpl w:val="9BE2CC7E"/>
-    <w:lvl w:ilvl="0" w:tplc="A6A0FA4A">
+    <w:tmpl w:val="A8A43960"/>
+    <w:lvl w:ilvl="0" w:tplc="04160001">
+      <w:start w:val="1"/>
+      <w:numFmt w:val="bullet"/>
+      <w:lvlText w:val=""/>
+      <w:lvlJc w:val="left"/>
+      <w:pPr>
+        <w:ind w:left="1430" w:hanging="360"/>
+      </w:pPr>
+      <w:rPr>
+        <w:rFonts w:ascii="Symbol" w:hAnsi="Symbol" w:hint="default"/>
+      </w:rPr>
+    </w:lvl>
+    <w:lvl w:ilvl="1" w:tplc="04160003" w:tentative="1">
+      <w:start w:val="1"/>
+      <w:numFmt w:val="bullet"/>
+      <w:lvlText w:val="o"/>
+      <w:lvlJc w:val="left"/>
+      <w:pPr>
+        <w:ind w:left="2150" w:hanging="360"/>
+      </w:pPr>
+      <w:rPr>
+        <w:rFonts w:ascii="Courier New" w:hAnsi="Courier New" w:cs="Courier New" w:hint="default"/>
+      </w:rPr>
+    </w:lvl>
+    <w:lvl w:ilvl="2" w:tplc="04160005" w:tentative="1">
+      <w:start w:val="1"/>
+      <w:numFmt w:val="bullet"/>
+      <w:lvlText w:val=""/>
+      <w:lvlJc w:val="left"/>
+      <w:pPr>
+        <w:ind w:left="2870" w:hanging="360"/>
+      </w:pPr>
+      <w:rPr>
+        <w:rFonts w:ascii="Wingdings" w:hAnsi="Wingdings" w:hint="default"/>
+      </w:rPr>
+    </w:lvl>
+    <w:lvl w:ilvl="3" w:tplc="04160001" w:tentative="1">
+      <w:start w:val="1"/>
+      <w:numFmt w:val="bullet"/>
+      <w:lvlText w:val=""/>
+      <w:lvlJc w:val="left"/>
+      <w:pPr>
+        <w:ind w:left="3590" w:hanging="360"/>
+      </w:pPr>
+      <w:rPr>
+        <w:rFonts w:ascii="Symbol" w:hAnsi="Symbol" w:hint="default"/>
+      </w:rPr>
+    </w:lvl>
+    <w:lvl w:ilvl="4" w:tplc="04160003" w:tentative="1">
+      <w:start w:val="1"/>
+      <w:numFmt w:val="bullet"/>
+      <w:lvlText w:val="o"/>
+      <w:lvlJc w:val="left"/>
+      <w:pPr>
+        <w:ind w:left="4310" w:hanging="360"/>
+      </w:pPr>
+      <w:rPr>
+        <w:rFonts w:ascii="Courier New" w:hAnsi="Courier New" w:cs="Courier New" w:hint="default"/>
+      </w:rPr>
+    </w:lvl>
+    <w:lvl w:ilvl="5" w:tplc="04160005" w:tentative="1">
+      <w:start w:val="1"/>
+      <w:numFmt w:val="bullet"/>
+      <w:lvlText w:val=""/>
+      <w:lvlJc w:val="left"/>
+      <w:pPr>
+        <w:ind w:left="5030" w:hanging="360"/>
+      </w:pPr>
+      <w:rPr>
+        <w:rFonts w:ascii="Wingdings" w:hAnsi="Wingdings" w:hint="default"/>
+      </w:rPr>
+    </w:lvl>
+    <w:lvl w:ilvl="6" w:tplc="04160001" w:tentative="1">
+      <w:start w:val="1"/>
+      <w:numFmt w:val="bullet"/>
+      <w:lvlText w:val=""/>
+      <w:lvlJc w:val="left"/>
+      <w:pPr>
+        <w:ind w:left="5750" w:hanging="360"/>
+      </w:pPr>
+      <w:rPr>
+        <w:rFonts w:ascii="Symbol" w:hAnsi="Symbol" w:hint="default"/>
+      </w:rPr>
+    </w:lvl>
+    <w:lvl w:ilvl="7" w:tplc="04160003" w:tentative="1">
+      <w:start w:val="1"/>
+      <w:numFmt w:val="bullet"/>
+      <w:lvlText w:val="o"/>
+      <w:lvlJc w:val="left"/>
+      <w:pPr>
+        <w:ind w:left="6470" w:hanging="360"/>
+      </w:pPr>
+      <w:rPr>
+        <w:rFonts w:ascii="Courier New" w:hAnsi="Courier New" w:cs="Courier New" w:hint="default"/>
+      </w:rPr>
+    </w:lvl>
+    <w:lvl w:ilvl="8" w:tplc="04160005" w:tentative="1">
+      <w:start w:val="1"/>
+      <w:numFmt w:val="bullet"/>
+      <w:lvlText w:val=""/>
+      <w:lvlJc w:val="left"/>
+      <w:pPr>
+        <w:ind w:left="7190" w:hanging="360"/>
+      </w:pPr>
+      <w:rPr>
+        <w:rFonts w:ascii="Wingdings" w:hAnsi="Wingdings" w:hint="default"/>
+      </w:rPr>
+    </w:lvl>
+  </w:abstractNum>
+  <w:abstractNum w:abstractNumId="2" w15:restartNumberingAfterBreak="0">
+    <w:nsid w:val="25FF61F1"/>
+    <w:multiLevelType w:val="hybridMultilevel"/>
+    <w:tmpl w:val="4176BA44"/>
+    <w:lvl w:ilvl="0" w:tplc="04160001">
+      <w:start w:val="1"/>
+      <w:numFmt w:val="bullet"/>
+      <w:lvlText w:val=""/>
+      <w:lvlJc w:val="left"/>
+      <w:pPr>
+        <w:ind w:left="1430" w:hanging="360"/>
+      </w:pPr>
+      <w:rPr>
+        <w:rFonts w:ascii="Symbol" w:hAnsi="Symbol" w:hint="default"/>
+      </w:rPr>
+    </w:lvl>
+    <w:lvl w:ilvl="1" w:tplc="04160003" w:tentative="1">
+      <w:start w:val="1"/>
+      <w:numFmt w:val="bullet"/>
+      <w:lvlText w:val="o"/>
+      <w:lvlJc w:val="left"/>
+      <w:pPr>
+        <w:ind w:left="2150" w:hanging="360"/>
+      </w:pPr>
+      <w:rPr>
+        <w:rFonts w:ascii="Courier New" w:hAnsi="Courier New" w:cs="Courier New" w:hint="default"/>
+      </w:rPr>
+    </w:lvl>
+    <w:lvl w:ilvl="2" w:tplc="04160005" w:tentative="1">
+      <w:start w:val="1"/>
+      <w:numFmt w:val="bullet"/>
+      <w:lvlText w:val=""/>
+      <w:lvlJc w:val="left"/>
+      <w:pPr>
+        <w:ind w:left="2870" w:hanging="360"/>
+      </w:pPr>
+      <w:rPr>
+        <w:rFonts w:ascii="Wingdings" w:hAnsi="Wingdings" w:hint="default"/>
+      </w:rPr>
+    </w:lvl>
+    <w:lvl w:ilvl="3" w:tplc="04160001" w:tentative="1">
+      <w:start w:val="1"/>
+      <w:numFmt w:val="bullet"/>
+      <w:lvlText w:val=""/>
+      <w:lvlJc w:val="left"/>
+      <w:pPr>
+        <w:ind w:left="3590" w:hanging="360"/>
+      </w:pPr>
+      <w:rPr>
+        <w:rFonts w:ascii="Symbol" w:hAnsi="Symbol" w:hint="default"/>
+      </w:rPr>
+    </w:lvl>
+    <w:lvl w:ilvl="4" w:tplc="04160003" w:tentative="1">
+      <w:start w:val="1"/>
+      <w:numFmt w:val="bullet"/>
+      <w:lvlText w:val="o"/>
+      <w:lvlJc w:val="left"/>
+      <w:pPr>
+        <w:ind w:left="4310" w:hanging="360"/>
+      </w:pPr>
+      <w:rPr>
+        <w:rFonts w:ascii="Courier New" w:hAnsi="Courier New" w:cs="Courier New" w:hint="default"/>
+      </w:rPr>
+    </w:lvl>
+    <w:lvl w:ilvl="5" w:tplc="04160005" w:tentative="1">
+      <w:start w:val="1"/>
+      <w:numFmt w:val="bullet"/>
+      <w:lvlText w:val=""/>
+      <w:lvlJc w:val="left"/>
+      <w:pPr>
+        <w:ind w:left="5030" w:hanging="360"/>
+      </w:pPr>
+      <w:rPr>
+        <w:rFonts w:ascii="Wingdings" w:hAnsi="Wingdings" w:hint="default"/>
+      </w:rPr>
+    </w:lvl>
+    <w:lvl w:ilvl="6" w:tplc="04160001" w:tentative="1">
+      <w:start w:val="1"/>
+      <w:numFmt w:val="bullet"/>
+      <w:lvlText w:val=""/>
+      <w:lvlJc w:val="left"/>
+      <w:pPr>
+        <w:ind w:left="5750" w:hanging="360"/>
+      </w:pPr>
+      <w:rPr>
+        <w:rFonts w:ascii="Symbol" w:hAnsi="Symbol" w:hint="default"/>
+      </w:rPr>
+    </w:lvl>
+    <w:lvl w:ilvl="7" w:tplc="04160003" w:tentative="1">
+      <w:start w:val="1"/>
+      <w:numFmt w:val="bullet"/>
+      <w:lvlText w:val="o"/>
+      <w:lvlJc w:val="left"/>
+      <w:pPr>
+        <w:ind w:left="6470" w:hanging="360"/>
+      </w:pPr>
+      <w:rPr>
+        <w:rFonts w:ascii="Courier New" w:hAnsi="Courier New" w:cs="Courier New" w:hint="default"/>
+      </w:rPr>
+    </w:lvl>
+    <w:lvl w:ilvl="8" w:tplc="04160005" w:tentative="1">
+      <w:start w:val="1"/>
+      <w:numFmt w:val="bullet"/>
+      <w:lvlText w:val=""/>
+      <w:lvlJc w:val="left"/>
+      <w:pPr>
+        <w:ind w:left="7190" w:hanging="360"/>
+      </w:pPr>
+      <w:rPr>
+        <w:rFonts w:ascii="Wingdings" w:hAnsi="Wingdings" w:hint="default"/>
+      </w:rPr>
+    </w:lvl>
+  </w:abstractNum>
+  <w:abstractNum w:abstractNumId="3" w15:restartNumberingAfterBreak="0">
+    <w:nsid w:val="5EED7F94"/>
+    <w:multiLevelType w:val="hybridMultilevel"/>
+    <w:tmpl w:val="27F8DF2C"/>
+    <w:lvl w:ilvl="0" w:tplc="948ADB14">
       <w:start w:val="1"/>
       <w:numFmt w:val="decimal"/>
       <w:lvlText w:val="%1."/>
@@ -3511,10 +4942,108 @@
       </w:pPr>
     </w:lvl>
   </w:abstractNum>
+  <w:abstractNum w:abstractNumId="4" w15:restartNumberingAfterBreak="0">
+    <w:nsid w:val="663D08E1"/>
+    <w:multiLevelType w:val="hybridMultilevel"/>
+    <w:tmpl w:val="9BE2CC7E"/>
+    <w:lvl w:ilvl="0" w:tplc="A6A0FA4A">
+      <w:start w:val="1"/>
+      <w:numFmt w:val="decimal"/>
+      <w:lvlText w:val="%1."/>
+      <w:lvlJc w:val="left"/>
+      <w:pPr>
+        <w:ind w:left="720" w:hanging="360"/>
+      </w:pPr>
+      <w:rPr>
+        <w:rFonts w:hint="default"/>
+      </w:rPr>
+    </w:lvl>
+    <w:lvl w:ilvl="1" w:tplc="04160019" w:tentative="1">
+      <w:start w:val="1"/>
+      <w:numFmt w:val="lowerLetter"/>
+      <w:lvlText w:val="%2."/>
+      <w:lvlJc w:val="left"/>
+      <w:pPr>
+        <w:ind w:left="1440" w:hanging="360"/>
+      </w:pPr>
+    </w:lvl>
+    <w:lvl w:ilvl="2" w:tplc="0416001B" w:tentative="1">
+      <w:start w:val="1"/>
+      <w:numFmt w:val="lowerRoman"/>
+      <w:lvlText w:val="%3."/>
+      <w:lvlJc w:val="right"/>
+      <w:pPr>
+        <w:ind w:left="2160" w:hanging="180"/>
+      </w:pPr>
+    </w:lvl>
+    <w:lvl w:ilvl="3" w:tplc="0416000F" w:tentative="1">
+      <w:start w:val="1"/>
+      <w:numFmt w:val="decimal"/>
+      <w:lvlText w:val="%4."/>
+      <w:lvlJc w:val="left"/>
+      <w:pPr>
+        <w:ind w:left="2880" w:hanging="360"/>
+      </w:pPr>
+    </w:lvl>
+    <w:lvl w:ilvl="4" w:tplc="04160019" w:tentative="1">
+      <w:start w:val="1"/>
+      <w:numFmt w:val="lowerLetter"/>
+      <w:lvlText w:val="%5."/>
+      <w:lvlJc w:val="left"/>
+      <w:pPr>
+        <w:ind w:left="3600" w:hanging="360"/>
+      </w:pPr>
+    </w:lvl>
+    <w:lvl w:ilvl="5" w:tplc="0416001B" w:tentative="1">
+      <w:start w:val="1"/>
+      <w:numFmt w:val="lowerRoman"/>
+      <w:lvlText w:val="%6."/>
+      <w:lvlJc w:val="right"/>
+      <w:pPr>
+        <w:ind w:left="4320" w:hanging="180"/>
+      </w:pPr>
+    </w:lvl>
+    <w:lvl w:ilvl="6" w:tplc="0416000F" w:tentative="1">
+      <w:start w:val="1"/>
+      <w:numFmt w:val="decimal"/>
+      <w:lvlText w:val="%7."/>
+      <w:lvlJc w:val="left"/>
+      <w:pPr>
+        <w:ind w:left="5040" w:hanging="360"/>
+      </w:pPr>
+    </w:lvl>
+    <w:lvl w:ilvl="7" w:tplc="04160019" w:tentative="1">
+      <w:start w:val="1"/>
+      <w:numFmt w:val="lowerLetter"/>
+      <w:lvlText w:val="%8."/>
+      <w:lvlJc w:val="left"/>
+      <w:pPr>
+        <w:ind w:left="5760" w:hanging="360"/>
+      </w:pPr>
+    </w:lvl>
+    <w:lvl w:ilvl="8" w:tplc="0416001B" w:tentative="1">
+      <w:start w:val="1"/>
+      <w:numFmt w:val="lowerRoman"/>
+      <w:lvlText w:val="%9."/>
+      <w:lvlJc w:val="right"/>
+      <w:pPr>
+        <w:ind w:left="6480" w:hanging="180"/>
+      </w:pPr>
+    </w:lvl>
+  </w:abstractNum>
   <w:num w:numId="1" w16cid:durableId="154031403">
     <w:abstractNumId w:val="0"/>
   </w:num>
   <w:num w:numId="2" w16cid:durableId="1003898426">
+    <w:abstractNumId w:val="4"/>
+  </w:num>
+  <w:num w:numId="3" w16cid:durableId="1705518634">
+    <w:abstractNumId w:val="3"/>
+  </w:num>
+  <w:num w:numId="4" w16cid:durableId="174460248">
+    <w:abstractNumId w:val="2"/>
+  </w:num>
+  <w:num w:numId="5" w16cid:durableId="863174973">
     <w:abstractNumId w:val="1"/>
   </w:num>
 </w:numbering>

</xml_diff>